<commit_message>
added write-ups for assignment 6/7
</commit_message>
<xml_diff>
--- a/Week5/CS361 - Assignment 7 Template.docx
+++ b/Week5/CS361 - Assignment 7 Template.docx
@@ -1,6 +1,6 @@
 
 <file path=word/document.xml><?xml version="1.0" encoding="utf-8"?>
-<w:document xmlns:wpc="http://schemas.microsoft.com/office/word/2010/wordprocessingCanvas" xmlns:cx="http://schemas.microsoft.com/office/drawing/2014/chartex" xmlns:cx1="http://schemas.microsoft.com/office/drawing/2015/9/8/chartex" xmlns:cx2="http://schemas.microsoft.com/office/drawing/2015/10/21/chartex" xmlns:cx3="http://schemas.microsoft.com/office/drawing/2016/5/9/chartex" xmlns:cx4="http://schemas.microsoft.com/office/drawing/2016/5/10/chartex" xmlns:cx5="http://schemas.microsoft.com/office/drawing/2016/5/11/chartex" xmlns:cx6="http://schemas.microsoft.com/office/drawing/2016/5/12/chartex" xmlns:cx7="http://schemas.microsoft.com/office/drawing/2016/5/13/chartex" xmlns:cx8="http://schemas.microsoft.com/office/drawing/2016/5/14/chartex" xmlns:mc="http://schemas.openxmlformats.org/markup-compatibility/2006" xmlns:aink="http://schemas.microsoft.com/office/drawing/2016/ink" xmlns:am3d="http://schemas.microsoft.com/office/drawing/2017/model3d" xmlns:o="urn:schemas-microsoft-com:office:office" xmlns:oel="http://schemas.microsoft.com/office/2019/extlst" xmlns:r="http://schemas.openxmlformats.org/officeDocument/2006/relationships" xmlns:m="http://schemas.openxmlformats.org/officeDocument/2006/math" xmlns:v="urn:schemas-microsoft-com:vml" xmlns:wp14="http://schemas.microsoft.com/office/word/2010/wordprocessingDrawing" xmlns:wp="http://schemas.openxmlformats.org/drawingml/2006/wordprocessingDrawing" xmlns:w10="urn:schemas-microsoft-com:office:word" xmlns:w="http://schemas.openxmlformats.org/wordprocessingml/2006/main" xmlns:w14="http://schemas.microsoft.com/office/word/2010/wordml" xmlns:w15="http://schemas.microsoft.com/office/word/2012/wordml" xmlns:w16cex="http://schemas.microsoft.com/office/word/2018/wordml/cex" xmlns:w16cid="http://schemas.microsoft.com/office/word/2016/wordml/cid" xmlns:w16="http://schemas.microsoft.com/office/word/2018/wordml" xmlns:w16sdtdh="http://schemas.microsoft.com/office/word/2020/wordml/sdtdatahash" xmlns:w16se="http://schemas.microsoft.com/office/word/2015/wordml/symex" xmlns:wpg="http://schemas.microsoft.com/office/word/2010/wordprocessingGroup" xmlns:wpi="http://schemas.microsoft.com/office/word/2010/wordprocessingInk" xmlns:wne="http://schemas.microsoft.com/office/word/2006/wordml" xmlns:wps="http://schemas.microsoft.com/office/word/2010/wordprocessingShape" mc:Ignorable="w14 w15 w16se w16cid w16 w16cex w16sdtdh wp14">
+<w:document xmlns:wpc="http://schemas.microsoft.com/office/word/2010/wordprocessingCanvas" xmlns:cx="http://schemas.microsoft.com/office/drawing/2014/chartex" xmlns:cx1="http://schemas.microsoft.com/office/drawing/2015/9/8/chartex" xmlns:cx2="http://schemas.microsoft.com/office/drawing/2015/10/21/chartex" xmlns:cx3="http://schemas.microsoft.com/office/drawing/2016/5/9/chartex" xmlns:cx4="http://schemas.microsoft.com/office/drawing/2016/5/10/chartex" xmlns:cx5="http://schemas.microsoft.com/office/drawing/2016/5/11/chartex" xmlns:cx6="http://schemas.microsoft.com/office/drawing/2016/5/12/chartex" xmlns:cx7="http://schemas.microsoft.com/office/drawing/2016/5/13/chartex" xmlns:cx8="http://schemas.microsoft.com/office/drawing/2016/5/14/chartex" xmlns:mc="http://schemas.openxmlformats.org/markup-compatibility/2006" xmlns:aink="http://schemas.microsoft.com/office/drawing/2016/ink" xmlns:am3d="http://schemas.microsoft.com/office/drawing/2017/model3d" xmlns:o="urn:schemas-microsoft-com:office:office" xmlns:r="http://schemas.openxmlformats.org/officeDocument/2006/relationships" xmlns:m="http://schemas.openxmlformats.org/officeDocument/2006/math" xmlns:v="urn:schemas-microsoft-com:vml" xmlns:wp14="http://schemas.microsoft.com/office/word/2010/wordprocessingDrawing" xmlns:wp="http://schemas.openxmlformats.org/drawingml/2006/wordprocessingDrawing" xmlns:w10="urn:schemas-microsoft-com:office:word" xmlns:w="http://schemas.openxmlformats.org/wordprocessingml/2006/main" xmlns:w14="http://schemas.microsoft.com/office/word/2010/wordml" xmlns:w15="http://schemas.microsoft.com/office/word/2012/wordml" xmlns:w16cid="http://schemas.microsoft.com/office/word/2016/wordml/cid" xmlns:w16se="http://schemas.microsoft.com/office/word/2015/wordml/symex" xmlns:wpg="http://schemas.microsoft.com/office/word/2010/wordprocessingGroup" xmlns:wpi="http://schemas.microsoft.com/office/word/2010/wordprocessingInk" xmlns:wne="http://schemas.microsoft.com/office/word/2006/wordml" xmlns:wps="http://schemas.microsoft.com/office/word/2010/wordprocessingShape" mc:Ignorable="w14 w15 w16se w16cid wp14">
   <w:body>
     <w:p>
       <w:pPr>
@@ -410,7 +410,6 @@
                 <w:szCs w:val="24"/>
               </w:rPr>
             </w:pPr>
-            <w:proofErr w:type="spellStart"/>
             <w:r>
               <w:rPr>
                 <w:i/>
@@ -419,9 +418,18 @@
                 <w:szCs w:val="24"/>
                 <w:highlight w:val="yellow"/>
               </w:rPr>
-              <w:t>SprintGoal</w:t>
+              <w:t xml:space="preserve">The sprint goal will be to implement a service that will provide a total score for the quiz application my partner’s application will require. </w:t>
             </w:r>
-            <w:proofErr w:type="spellEnd"/>
+            <w:r>
+              <w:rPr>
+                <w:i/>
+                <w:color w:val="000000"/>
+                <w:sz w:val="24"/>
+                <w:szCs w:val="24"/>
+                <w:highlight w:val="yellow"/>
+              </w:rPr>
+              <w:t xml:space="preserve">I will likely utilize the text file similar to our first project where the application can read from a file and write to a file where it will send the quiz results back to my partners application. </w:t>
+            </w:r>
           </w:p>
         </w:tc>
       </w:tr>
@@ -656,24 +664,115 @@
               <w:spacing w:before="159"/>
               <w:jc w:val="both"/>
               <w:rPr>
+                <w:color w:val="000000"/>
+                <w:sz w:val="24"/>
+                <w:szCs w:val="24"/>
+              </w:rPr>
+            </w:pPr>
+            <w:r>
+              <w:rPr>
                 <w:i/>
                 <w:color w:val="000000"/>
                 <w:sz w:val="24"/>
                 <w:szCs w:val="24"/>
               </w:rPr>
-            </w:pPr>
-            <w:proofErr w:type="spellStart"/>
+              <w:t xml:space="preserve"> </w:t>
+            </w:r>
             <w:r>
               <w:rPr>
                 <w:i/>
                 <w:color w:val="000000"/>
                 <w:sz w:val="24"/>
                 <w:szCs w:val="24"/>
-                <w:highlight w:val="yellow"/>
-              </w:rPr>
-              <w:t>OneOrMoreScreenshots</w:t>
+              </w:rPr>
+              <w:drawing>
+                <wp:inline distT="0" distB="0" distL="0" distR="0" wp14:anchorId="700C434C" wp14:editId="217EA888">
+                  <wp:extent cx="5543550" cy="2449830"/>
+                  <wp:effectExtent l="0" t="0" r="0" b="7620"/>
+                  <wp:docPr id="6" name="Picture 6"/>
+                  <wp:cNvGraphicFramePr>
+                    <a:graphicFrameLocks xmlns:a="http://schemas.openxmlformats.org/drawingml/2006/main" noChangeAspect="1"/>
+                  </wp:cNvGraphicFramePr>
+                  <a:graphic xmlns:a="http://schemas.openxmlformats.org/drawingml/2006/main">
+                    <a:graphicData uri="http://schemas.openxmlformats.org/drawingml/2006/picture">
+                      <pic:pic xmlns:pic="http://schemas.openxmlformats.org/drawingml/2006/picture">
+                        <pic:nvPicPr>
+                          <pic:cNvPr id="1" name=""/>
+                          <pic:cNvPicPr/>
+                        </pic:nvPicPr>
+                        <pic:blipFill>
+                          <a:blip r:embed="rId6"/>
+                          <a:stretch>
+                            <a:fillRect/>
+                          </a:stretch>
+                        </pic:blipFill>
+                        <pic:spPr>
+                          <a:xfrm>
+                            <a:off x="0" y="0"/>
+                            <a:ext cx="5543550" cy="2449830"/>
+                          </a:xfrm>
+                          <a:prstGeom prst="rect">
+                            <a:avLst/>
+                          </a:prstGeom>
+                        </pic:spPr>
+                      </pic:pic>
+                    </a:graphicData>
+                  </a:graphic>
+                </wp:inline>
+              </w:drawing>
             </w:r>
-            <w:proofErr w:type="spellEnd"/>
+            <w:r>
+              <w:rPr>
+                <w:noProof/>
+              </w:rPr>
+              <w:t xml:space="preserve"> </w:t>
+            </w:r>
+            <w:r>
+              <w:rPr>
+                <w:i/>
+                <w:color w:val="000000"/>
+                <w:sz w:val="24"/>
+                <w:szCs w:val="24"/>
+              </w:rPr>
+              <w:lastRenderedPageBreak/>
+              <w:drawing>
+                <wp:inline distT="0" distB="0" distL="0" distR="0" wp14:anchorId="1A3D3C4A" wp14:editId="3A3E9769">
+                  <wp:extent cx="5543550" cy="2712085"/>
+                  <wp:effectExtent l="0" t="0" r="0" b="0"/>
+                  <wp:docPr id="7" name="Picture 7"/>
+                  <wp:cNvGraphicFramePr>
+                    <a:graphicFrameLocks xmlns:a="http://schemas.openxmlformats.org/drawingml/2006/main" noChangeAspect="1"/>
+                  </wp:cNvGraphicFramePr>
+                  <a:graphic xmlns:a="http://schemas.openxmlformats.org/drawingml/2006/main">
+                    <a:graphicData uri="http://schemas.openxmlformats.org/drawingml/2006/picture">
+                      <pic:pic xmlns:pic="http://schemas.openxmlformats.org/drawingml/2006/picture">
+                        <pic:nvPicPr>
+                          <pic:cNvPr id="1" name=""/>
+                          <pic:cNvPicPr/>
+                        </pic:nvPicPr>
+                        <pic:blipFill>
+                          <a:blip r:embed="rId7"/>
+                          <a:stretch>
+                            <a:fillRect/>
+                          </a:stretch>
+                        </pic:blipFill>
+                        <pic:spPr>
+                          <a:xfrm>
+                            <a:off x="0" y="0"/>
+                            <a:ext cx="5543550" cy="2712085"/>
+                          </a:xfrm>
+                          <a:prstGeom prst="rect">
+                            <a:avLst/>
+                          </a:prstGeom>
+                        </pic:spPr>
+                      </pic:pic>
+                    </a:graphicData>
+                  </a:graphic>
+                </wp:inline>
+              </w:drawing>
+            </w:r>
+            <w:bookmarkStart w:id="0" w:name="_GoBack"/>
+            <w:bookmarkEnd w:id="0"/>
           </w:p>
           <w:p>
             <w:pPr>
@@ -710,6 +809,48 @@
                 <w:szCs w:val="24"/>
               </w:rPr>
             </w:pPr>
+            <w:r>
+              <w:rPr>
+                <w:color w:val="000000"/>
+                <w:sz w:val="24"/>
+                <w:szCs w:val="24"/>
+              </w:rPr>
+              <w:drawing>
+                <wp:inline distT="0" distB="0" distL="0" distR="0" wp14:anchorId="42157802" wp14:editId="4CA9BB0B">
+                  <wp:extent cx="5543550" cy="4246245"/>
+                  <wp:effectExtent l="0" t="0" r="0" b="1905"/>
+                  <wp:docPr id="5" name="Picture 5"/>
+                  <wp:cNvGraphicFramePr>
+                    <a:graphicFrameLocks xmlns:a="http://schemas.openxmlformats.org/drawingml/2006/main" noChangeAspect="1"/>
+                  </wp:cNvGraphicFramePr>
+                  <a:graphic xmlns:a="http://schemas.openxmlformats.org/drawingml/2006/main">
+                    <a:graphicData uri="http://schemas.openxmlformats.org/drawingml/2006/picture">
+                      <pic:pic xmlns:pic="http://schemas.openxmlformats.org/drawingml/2006/picture">
+                        <pic:nvPicPr>
+                          <pic:cNvPr id="1" name=""/>
+                          <pic:cNvPicPr/>
+                        </pic:nvPicPr>
+                        <pic:blipFill>
+                          <a:blip r:embed="rId8"/>
+                          <a:stretch>
+                            <a:fillRect/>
+                          </a:stretch>
+                        </pic:blipFill>
+                        <pic:spPr>
+                          <a:xfrm>
+                            <a:off x="0" y="0"/>
+                            <a:ext cx="5543550" cy="4246245"/>
+                          </a:xfrm>
+                          <a:prstGeom prst="rect">
+                            <a:avLst/>
+                          </a:prstGeom>
+                        </pic:spPr>
+                      </pic:pic>
+                    </a:graphicData>
+                  </a:graphic>
+                </wp:inline>
+              </w:drawing>
+            </w:r>
           </w:p>
           <w:p>
             <w:pPr>
@@ -747,24 +888,6 @@
               </w:rPr>
             </w:pPr>
           </w:p>
-          <w:p>
-            <w:pPr>
-              <w:pBdr>
-                <w:top w:val="nil"/>
-                <w:left w:val="nil"/>
-                <w:bottom w:val="nil"/>
-                <w:right w:val="nil"/>
-                <w:between w:val="nil"/>
-              </w:pBdr>
-              <w:spacing w:before="159"/>
-              <w:jc w:val="both"/>
-              <w:rPr>
-                <w:color w:val="000000"/>
-                <w:sz w:val="24"/>
-                <w:szCs w:val="24"/>
-              </w:rPr>
-            </w:pPr>
-          </w:p>
         </w:tc>
       </w:tr>
     </w:tbl>
@@ -821,8 +944,8 @@
           <w:szCs w:val="24"/>
         </w:rPr>
       </w:pPr>
-      <w:bookmarkStart w:id="0" w:name="_5hvvzhvl01ov" w:colFirst="0" w:colLast="0"/>
-      <w:bookmarkEnd w:id="0"/>
+      <w:bookmarkStart w:id="1" w:name="_5hvvzhvl01ov" w:colFirst="0" w:colLast="0"/>
+      <w:bookmarkEnd w:id="1"/>
       <w:r>
         <w:rPr>
           <w:color w:val="000000"/>
@@ -908,7 +1031,6 @@
                 <w:szCs w:val="24"/>
               </w:rPr>
             </w:pPr>
-            <w:proofErr w:type="spellStart"/>
             <w:r>
               <w:rPr>
                 <w:i/>
@@ -917,9 +1039,9 @@
                 <w:szCs w:val="24"/>
                 <w:highlight w:val="yellow"/>
               </w:rPr>
-              <w:t>TwoOrMoreSentences</w:t>
+              <w:lastRenderedPageBreak/>
+              <w:t xml:space="preserve">The microservice that I will be creating for my partner will provide the correct answers to the quiz based off of the user’s general responses. The plan would be to receive the incoming query results from the user as they go through the quiz and depending on if the answers are incorrect, it will provide the user with the correct answer once the question has been completed. </w:t>
             </w:r>
-            <w:proofErr w:type="spellEnd"/>
           </w:p>
         </w:tc>
       </w:tr>
@@ -983,7 +1105,15 @@
           <w:sz w:val="24"/>
           <w:szCs w:val="24"/>
         </w:rPr>
-        <w:t>microservice use? (e.g., text files, REST API)</w:t>
+        <w:t xml:space="preserve">microservice use? (e.g., text files, REST </w:t>
+      </w:r>
+      <w:r>
+        <w:rPr>
+          <w:color w:val="000000"/>
+          <w:sz w:val="24"/>
+          <w:szCs w:val="24"/>
+        </w:rPr>
+        <w:t>API)</w:t>
       </w:r>
     </w:p>
     <w:tbl>
@@ -1028,7 +1158,6 @@
                 <w:szCs w:val="24"/>
               </w:rPr>
             </w:pPr>
-            <w:proofErr w:type="spellStart"/>
             <w:r>
               <w:rPr>
                 <w:i/>
@@ -1037,9 +1166,18 @@
                 <w:szCs w:val="24"/>
                 <w:highlight w:val="yellow"/>
               </w:rPr>
-              <w:t>NameOfCommunicationPipe</w:t>
+              <w:t xml:space="preserve">Communication pipe will likely utilize a text </w:t>
             </w:r>
-            <w:proofErr w:type="spellEnd"/>
+            <w:r>
+              <w:rPr>
+                <w:i/>
+                <w:color w:val="000000"/>
+                <w:sz w:val="24"/>
+                <w:szCs w:val="24"/>
+                <w:highlight w:val="yellow"/>
+              </w:rPr>
+              <w:t xml:space="preserve">file that will read the requested item followed by writing into a new file that the recipe app can read to produce the requested results from that microservice. </w:t>
+            </w:r>
           </w:p>
         </w:tc>
       </w:tr>
@@ -1071,7 +1209,6 @@
           <w:sz w:val="24"/>
           <w:szCs w:val="24"/>
         </w:rPr>
-        <w:lastRenderedPageBreak/>
         <w:t xml:space="preserve">How will others </w:t>
       </w:r>
       <w:r>
@@ -1148,7 +1285,6 @@
                 <w:highlight w:val="yellow"/>
               </w:rPr>
             </w:pPr>
-            <w:proofErr w:type="spellStart"/>
             <w:r>
               <w:rPr>
                 <w:i/>
@@ -1156,9 +1292,8 @@
                 <w:szCs w:val="24"/>
                 <w:highlight w:val="yellow"/>
               </w:rPr>
-              <w:t>DetailedDescription</w:t>
+              <w:t xml:space="preserve">As the user goes through the quiz, the application will be sending the data via text file responses to the microservice. The microservice will compare the answer that the user has selected with the supposed correct answer for the question it has asked the user. </w:t>
             </w:r>
-            <w:proofErr w:type="spellEnd"/>
           </w:p>
           <w:p>
             <w:pPr>
@@ -1334,7 +1469,6 @@
                 <w:szCs w:val="24"/>
               </w:rPr>
             </w:pPr>
-            <w:proofErr w:type="spellStart"/>
             <w:r>
               <w:rPr>
                 <w:i/>
@@ -1342,9 +1476,8 @@
                 <w:szCs w:val="24"/>
                 <w:highlight w:val="yellow"/>
               </w:rPr>
-              <w:t>DetailedDescription</w:t>
+              <w:t xml:space="preserve">Once the data request was received by the user for each question, the answer from that question will be compared with the original questions answer. If the answer does match, it will send a simple “correct” response to the user before going on to the next question. If the answer does not match, the microservice will send the correct answer back to the student. </w:t>
             </w:r>
-            <w:proofErr w:type="spellEnd"/>
           </w:p>
           <w:p>
             <w:pPr>
@@ -1411,7 +1544,15 @@
           <w:sz w:val="24"/>
           <w:szCs w:val="24"/>
         </w:rPr>
-        <w:t>partner’s individual project</w:t>
+        <w:t xml:space="preserve">partner’s individual </w:t>
+      </w:r>
+      <w:r>
+        <w:rPr>
+          <w:b/>
+          <w:sz w:val="24"/>
+          <w:szCs w:val="24"/>
+        </w:rPr>
+        <w:t>project</w:t>
       </w:r>
       <w:r>
         <w:rPr>
@@ -1461,7 +1602,6 @@
                 <w:highlight w:val="yellow"/>
               </w:rPr>
             </w:pPr>
-            <w:proofErr w:type="spellStart"/>
             <w:r>
               <w:rPr>
                 <w:i/>
@@ -1469,9 +1609,8 @@
                 <w:szCs w:val="24"/>
                 <w:highlight w:val="yellow"/>
               </w:rPr>
-              <w:t>BriefDescription</w:t>
+              <w:t xml:space="preserve">My partner will be working on a command line interface program to create a simple quiz program. As a user, they can take a quiz where they are able to select the difficulty rating from beginner, intermediate, advanced that quizzes a person on some Japanese words. </w:t>
             </w:r>
-            <w:proofErr w:type="spellEnd"/>
           </w:p>
         </w:tc>
       </w:tr>
@@ -1559,7 +1698,6 @@
                 <w:highlight w:val="yellow"/>
               </w:rPr>
             </w:pPr>
-            <w:proofErr w:type="spellStart"/>
             <w:r>
               <w:rPr>
                 <w:i/>
@@ -1567,9 +1705,8 @@
                 <w:szCs w:val="24"/>
                 <w:highlight w:val="yellow"/>
               </w:rPr>
-              <w:t>OneOrMoreSentences</w:t>
+              <w:t xml:space="preserve">The goal for my microservice will be to take the results from my partners application where the microservice will add up all of the correct scores based off of the quiz response and send the total score back to the application. </w:t>
             </w:r>
-            <w:proofErr w:type="spellEnd"/>
           </w:p>
         </w:tc>
       </w:tr>
@@ -1592,6 +1729,7 @@
           <w:sz w:val="24"/>
           <w:szCs w:val="24"/>
         </w:rPr>
+        <w:lastRenderedPageBreak/>
         <w:t xml:space="preserve">What microservice is your </w:t>
       </w:r>
       <w:r>
@@ -1657,7 +1795,6 @@
                 <w:highlight w:val="yellow"/>
               </w:rPr>
             </w:pPr>
-            <w:proofErr w:type="spellStart"/>
             <w:r>
               <w:rPr>
                 <w:i/>
@@ -1665,9 +1802,44 @@
                 <w:szCs w:val="24"/>
                 <w:highlight w:val="yellow"/>
               </w:rPr>
-              <w:t>BriefDescription</w:t>
+              <w:t xml:space="preserve">My partner will be implementing a microservice that will </w:t>
             </w:r>
-            <w:proofErr w:type="spellEnd"/>
+            <w:r>
+              <w:rPr>
+                <w:i/>
+                <w:sz w:val="24"/>
+                <w:szCs w:val="24"/>
+                <w:highlight w:val="yellow"/>
+              </w:rPr>
+              <w:t xml:space="preserve">allow a user to search for “star ratings” based on </w:t>
+            </w:r>
+            <w:r>
+              <w:rPr>
+                <w:i/>
+                <w:sz w:val="24"/>
+                <w:szCs w:val="24"/>
+                <w:highlight w:val="yellow"/>
+              </w:rPr>
+              <w:t xml:space="preserve">recipe </w:t>
+            </w:r>
+            <w:r>
+              <w:rPr>
+                <w:i/>
+                <w:sz w:val="24"/>
+                <w:szCs w:val="24"/>
+                <w:highlight w:val="yellow"/>
+              </w:rPr>
+              <w:t>reviews</w:t>
+            </w:r>
+            <w:r>
+              <w:rPr>
+                <w:i/>
+                <w:sz w:val="24"/>
+                <w:szCs w:val="24"/>
+                <w:highlight w:val="yellow"/>
+              </w:rPr>
+              <w:t xml:space="preserve">. </w:t>
+            </w:r>
           </w:p>
         </w:tc>
       </w:tr>
@@ -1698,7 +1870,15 @@
           <w:sz w:val="24"/>
           <w:szCs w:val="24"/>
         </w:rPr>
-        <w:t>fit into your individual project</w:t>
+        <w:t xml:space="preserve">fit into your </w:t>
+      </w:r>
+      <w:r>
+        <w:rPr>
+          <w:b/>
+          <w:sz w:val="24"/>
+          <w:szCs w:val="24"/>
+        </w:rPr>
+        <w:t>individual project</w:t>
       </w:r>
       <w:r>
         <w:rPr>
@@ -1746,7 +1926,6 @@
                 <w:szCs w:val="24"/>
               </w:rPr>
             </w:pPr>
-            <w:proofErr w:type="spellStart"/>
             <w:r>
               <w:rPr>
                 <w:i/>
@@ -1754,9 +1933,8 @@
                 <w:szCs w:val="24"/>
                 <w:highlight w:val="yellow"/>
               </w:rPr>
-              <w:t>OneOrMoreSentences</w:t>
+              <w:t xml:space="preserve">They will be creating the random recipe microservice that can fetch a recipe from an API from one of the sources that provide free recipes and send those results back to my program. </w:t>
             </w:r>
-            <w:proofErr w:type="spellEnd"/>
           </w:p>
         </w:tc>
       </w:tr>
@@ -1844,7 +2022,14 @@
           <w:sz w:val="24"/>
           <w:szCs w:val="24"/>
         </w:rPr>
-        <w:t>You are responsible for satisfying all criteria listed in the Canvas rubric for this assignment. You will be able to revise this assignment if you miss points.</w:t>
+        <w:t>You are responsible for satisfying all criteria listed in the Canvas rubric for</w:t>
+      </w:r>
+      <w:r>
+        <w:rPr>
+          <w:sz w:val="24"/>
+          <w:szCs w:val="24"/>
+        </w:rPr>
+        <w:t xml:space="preserve"> this assignment. You will be able to revise this assignment if you miss points.</w:t>
       </w:r>
     </w:p>
     <w:p>
@@ -1861,8 +2046,8 @@
         <w:pStyle w:val="Heading1"/>
         <w:ind w:left="0"/>
       </w:pPr>
-      <w:bookmarkStart w:id="1" w:name="_38axblhqrbit" w:colFirst="0" w:colLast="0"/>
-      <w:bookmarkEnd w:id="1"/>
+      <w:bookmarkStart w:id="2" w:name="_38axblhqrbit" w:colFirst="0" w:colLast="0"/>
+      <w:bookmarkEnd w:id="2"/>
       <w:r>
         <w:t>Questions?</w:t>
       </w:r>
@@ -1895,7 +2080,7 @@
 </file>
 
 <file path=word/numbering.xml><?xml version="1.0" encoding="utf-8"?>
-<w:numbering xmlns:wpc="http://schemas.microsoft.com/office/word/2010/wordprocessingCanvas" xmlns:cx="http://schemas.microsoft.com/office/drawing/2014/chartex" xmlns:cx1="http://schemas.microsoft.com/office/drawing/2015/9/8/chartex" xmlns:cx2="http://schemas.microsoft.com/office/drawing/2015/10/21/chartex" xmlns:cx3="http://schemas.microsoft.com/office/drawing/2016/5/9/chartex" xmlns:cx4="http://schemas.microsoft.com/office/drawing/2016/5/10/chartex" xmlns:cx5="http://schemas.microsoft.com/office/drawing/2016/5/11/chartex" xmlns:cx6="http://schemas.microsoft.com/office/drawing/2016/5/12/chartex" xmlns:cx7="http://schemas.microsoft.com/office/drawing/2016/5/13/chartex" xmlns:cx8="http://schemas.microsoft.com/office/drawing/2016/5/14/chartex" xmlns:mc="http://schemas.openxmlformats.org/markup-compatibility/2006" xmlns:aink="http://schemas.microsoft.com/office/drawing/2016/ink" xmlns:am3d="http://schemas.microsoft.com/office/drawing/2017/model3d" xmlns:o="urn:schemas-microsoft-com:office:office" xmlns:oel="http://schemas.microsoft.com/office/2019/extlst" xmlns:r="http://schemas.openxmlformats.org/officeDocument/2006/relationships" xmlns:m="http://schemas.openxmlformats.org/officeDocument/2006/math" xmlns:v="urn:schemas-microsoft-com:vml" xmlns:wp14="http://schemas.microsoft.com/office/word/2010/wordprocessingDrawing" xmlns:wp="http://schemas.openxmlformats.org/drawingml/2006/wordprocessingDrawing" xmlns:w10="urn:schemas-microsoft-com:office:word" xmlns:w="http://schemas.openxmlformats.org/wordprocessingml/2006/main" xmlns:w14="http://schemas.microsoft.com/office/word/2010/wordml" xmlns:w15="http://schemas.microsoft.com/office/word/2012/wordml" xmlns:w16cex="http://schemas.microsoft.com/office/word/2018/wordml/cex" xmlns:w16cid="http://schemas.microsoft.com/office/word/2016/wordml/cid" xmlns:w16="http://schemas.microsoft.com/office/word/2018/wordml" xmlns:w16sdtdh="http://schemas.microsoft.com/office/word/2020/wordml/sdtdatahash" xmlns:w16se="http://schemas.microsoft.com/office/word/2015/wordml/symex" xmlns:wpg="http://schemas.microsoft.com/office/word/2010/wordprocessingGroup" xmlns:wpi="http://schemas.microsoft.com/office/word/2010/wordprocessingInk" xmlns:wne="http://schemas.microsoft.com/office/word/2006/wordml" xmlns:wps="http://schemas.microsoft.com/office/word/2010/wordprocessingShape" mc:Ignorable="w14 w15 w16se w16cid w16 w16cex w16sdtdh wp14">
+<w:numbering xmlns:wpc="http://schemas.microsoft.com/office/word/2010/wordprocessingCanvas" xmlns:cx="http://schemas.microsoft.com/office/drawing/2014/chartex" xmlns:cx1="http://schemas.microsoft.com/office/drawing/2015/9/8/chartex" xmlns:cx2="http://schemas.microsoft.com/office/drawing/2015/10/21/chartex" xmlns:cx3="http://schemas.microsoft.com/office/drawing/2016/5/9/chartex" xmlns:cx4="http://schemas.microsoft.com/office/drawing/2016/5/10/chartex" xmlns:cx5="http://schemas.microsoft.com/office/drawing/2016/5/11/chartex" xmlns:cx6="http://schemas.microsoft.com/office/drawing/2016/5/12/chartex" xmlns:cx7="http://schemas.microsoft.com/office/drawing/2016/5/13/chartex" xmlns:cx8="http://schemas.microsoft.com/office/drawing/2016/5/14/chartex" xmlns:mc="http://schemas.openxmlformats.org/markup-compatibility/2006" xmlns:aink="http://schemas.microsoft.com/office/drawing/2016/ink" xmlns:am3d="http://schemas.microsoft.com/office/drawing/2017/model3d" xmlns:o="urn:schemas-microsoft-com:office:office" xmlns:r="http://schemas.openxmlformats.org/officeDocument/2006/relationships" xmlns:m="http://schemas.openxmlformats.org/officeDocument/2006/math" xmlns:v="urn:schemas-microsoft-com:vml" xmlns:wp14="http://schemas.microsoft.com/office/word/2010/wordprocessingDrawing" xmlns:wp="http://schemas.openxmlformats.org/drawingml/2006/wordprocessingDrawing" xmlns:w10="urn:schemas-microsoft-com:office:word" xmlns:w="http://schemas.openxmlformats.org/wordprocessingml/2006/main" xmlns:w14="http://schemas.microsoft.com/office/word/2010/wordml" xmlns:w15="http://schemas.microsoft.com/office/word/2012/wordml" xmlns:w16cid="http://schemas.microsoft.com/office/word/2016/wordml/cid" xmlns:w16se="http://schemas.microsoft.com/office/word/2015/wordml/symex" xmlns:wpg="http://schemas.microsoft.com/office/word/2010/wordprocessingGroup" xmlns:wpi="http://schemas.microsoft.com/office/word/2010/wordprocessingInk" xmlns:wne="http://schemas.microsoft.com/office/word/2006/wordml" xmlns:wps="http://schemas.microsoft.com/office/word/2010/wordprocessingShape" mc:Ignorable="w14 w15 w16se w16cid wp14">
   <w:abstractNum w:abstractNumId="0" w15:restartNumberingAfterBreak="0">
     <w:nsid w:val="72D057A1"/>
     <w:multiLevelType w:val="multilevel"/>
@@ -1982,14 +2167,14 @@
       </w:pPr>
     </w:lvl>
   </w:abstractNum>
-  <w:num w:numId="1" w16cid:durableId="359161636">
+  <w:num w:numId="1">
     <w:abstractNumId w:val="0"/>
   </w:num>
 </w:numbering>
 </file>
 
 <file path=word/styles.xml><?xml version="1.0" encoding="utf-8"?>
-<w:styles xmlns:mc="http://schemas.openxmlformats.org/markup-compatibility/2006" xmlns:r="http://schemas.openxmlformats.org/officeDocument/2006/relationships" xmlns:w="http://schemas.openxmlformats.org/wordprocessingml/2006/main" xmlns:w14="http://schemas.microsoft.com/office/word/2010/wordml" xmlns:w15="http://schemas.microsoft.com/office/word/2012/wordml" xmlns:w16cex="http://schemas.microsoft.com/office/word/2018/wordml/cex" xmlns:w16cid="http://schemas.microsoft.com/office/word/2016/wordml/cid" xmlns:w16="http://schemas.microsoft.com/office/word/2018/wordml" xmlns:w16sdtdh="http://schemas.microsoft.com/office/word/2020/wordml/sdtdatahash" xmlns:w16se="http://schemas.microsoft.com/office/word/2015/wordml/symex" mc:Ignorable="w14 w15 w16se w16cid w16 w16cex w16sdtdh">
+<w:styles xmlns:mc="http://schemas.openxmlformats.org/markup-compatibility/2006" xmlns:r="http://schemas.openxmlformats.org/officeDocument/2006/relationships" xmlns:w="http://schemas.openxmlformats.org/wordprocessingml/2006/main" xmlns:w14="http://schemas.microsoft.com/office/word/2010/wordml" xmlns:w15="http://schemas.microsoft.com/office/word/2012/wordml" xmlns:w16cid="http://schemas.microsoft.com/office/word/2016/wordml/cid" xmlns:w16se="http://schemas.microsoft.com/office/word/2015/wordml/symex" mc:Ignorable="w14 w15 w16se w16cid">
   <w:docDefaults>
     <w:rPrDefault>
       <w:rPr>
@@ -2005,7 +2190,7 @@
       </w:pPr>
     </w:pPrDefault>
   </w:docDefaults>
-  <w:latentStyles w:defLockedState="0" w:defUIPriority="99" w:defSemiHidden="0" w:defUnhideWhenUsed="0" w:defQFormat="0" w:count="376">
+  <w:latentStyles w:defLockedState="0" w:defUIPriority="99" w:defSemiHidden="0" w:defUnhideWhenUsed="0" w:defQFormat="0" w:count="375">
     <w:lsdException w:name="Normal" w:uiPriority="0" w:qFormat="1"/>
     <w:lsdException w:name="heading 1" w:uiPriority="9" w:qFormat="1"/>
     <w:lsdException w:name="heading 2" w:semiHidden="1" w:uiPriority="9" w:unhideWhenUsed="1" w:qFormat="1"/>
@@ -2381,7 +2566,6 @@
     <w:lsdException w:name="Smart Hyperlink" w:semiHidden="1" w:unhideWhenUsed="1"/>
     <w:lsdException w:name="Hashtag" w:semiHidden="1" w:unhideWhenUsed="1"/>
     <w:lsdException w:name="Unresolved Mention" w:semiHidden="1" w:unhideWhenUsed="1"/>
-    <w:lsdException w:name="Smart Link" w:semiHidden="1" w:unhideWhenUsed="1"/>
   </w:latentStyles>
   <w:style w:type="paragraph" w:default="1" w:styleId="Normal">
     <w:name w:val="Normal"/>

</xml_diff>

<commit_message>
adding partner UI/ week 7
</commit_message>
<xml_diff>
--- a/Week5/CS361 - Assignment 7 Template.docx
+++ b/Week5/CS361 - Assignment 7 Template.docx
@@ -418,7 +418,27 @@
                 <w:szCs w:val="24"/>
                 <w:highlight w:val="yellow"/>
               </w:rPr>
-              <w:t xml:space="preserve">The sprint goal will be to implement a service that will provide a total score for the quiz application my partner’s application will require. </w:t>
+              <w:t>The sprint goal will be to implement a service that will provide a total score for the quiz application my partner’s application will require</w:t>
+            </w:r>
+            <w:r>
+              <w:rPr>
+                <w:i/>
+                <w:color w:val="000000"/>
+                <w:sz w:val="24"/>
+                <w:szCs w:val="24"/>
+                <w:highlight w:val="yellow"/>
+              </w:rPr>
+              <w:t xml:space="preserve"> and/or create a microservice that will output the correct response for a quiz question if the user gets the answer wrong.</w:t>
+            </w:r>
+            <w:r>
+              <w:rPr>
+                <w:i/>
+                <w:color w:val="000000"/>
+                <w:sz w:val="24"/>
+                <w:szCs w:val="24"/>
+                <w:highlight w:val="yellow"/>
+              </w:rPr>
+              <w:t xml:space="preserve"> </w:t>
             </w:r>
             <w:r>
               <w:rPr>
@@ -681,6 +701,7 @@
             <w:r>
               <w:rPr>
                 <w:i/>
+                <w:noProof/>
                 <w:color w:val="000000"/>
                 <w:sz w:val="24"/>
                 <w:szCs w:val="24"/>
@@ -730,6 +751,7 @@
             <w:r>
               <w:rPr>
                 <w:i/>
+                <w:noProof/>
                 <w:color w:val="000000"/>
                 <w:sz w:val="24"/>
                 <w:szCs w:val="24"/>
@@ -771,8 +793,6 @@
                 </wp:inline>
               </w:drawing>
             </w:r>
-            <w:bookmarkStart w:id="0" w:name="_GoBack"/>
-            <w:bookmarkEnd w:id="0"/>
           </w:p>
           <w:p>
             <w:pPr>
@@ -811,6 +831,7 @@
             </w:pPr>
             <w:r>
               <w:rPr>
+                <w:noProof/>
                 <w:color w:val="000000"/>
                 <w:sz w:val="24"/>
                 <w:szCs w:val="24"/>
@@ -905,6 +926,7 @@
           <w:sz w:val="24"/>
           <w:szCs w:val="24"/>
         </w:rPr>
+        <w:lastRenderedPageBreak/>
         <w:t xml:space="preserve">Optionally, define acceptance criteria for the user stories (in a real-world project, you </w:t>
       </w:r>
       <w:r>
@@ -944,8 +966,8 @@
           <w:szCs w:val="24"/>
         </w:rPr>
       </w:pPr>
-      <w:bookmarkStart w:id="1" w:name="_5hvvzhvl01ov" w:colFirst="0" w:colLast="0"/>
-      <w:bookmarkEnd w:id="1"/>
+      <w:bookmarkStart w:id="0" w:name="_5hvvzhvl01ov" w:colFirst="0" w:colLast="0"/>
+      <w:bookmarkEnd w:id="0"/>
       <w:r>
         <w:rPr>
           <w:color w:val="000000"/>
@@ -1105,15 +1127,7 @@
           <w:sz w:val="24"/>
           <w:szCs w:val="24"/>
         </w:rPr>
-        <w:t xml:space="preserve">microservice use? (e.g., text files, REST </w:t>
-      </w:r>
-      <w:r>
-        <w:rPr>
-          <w:color w:val="000000"/>
-          <w:sz w:val="24"/>
-          <w:szCs w:val="24"/>
-        </w:rPr>
-        <w:t>API)</w:t>
+        <w:t>microservice use? (e.g., text files, REST API)</w:t>
       </w:r>
     </w:p>
     <w:tbl>
@@ -1176,8 +1190,30 @@
                 <w:szCs w:val="24"/>
                 <w:highlight w:val="yellow"/>
               </w:rPr>
-              <w:t xml:space="preserve">file that will read the requested item followed by writing into a new file that the recipe app can read to produce the requested results from that microservice. </w:t>
+              <w:t xml:space="preserve">file that will read the requested item followed by writing into a new file that the </w:t>
             </w:r>
+            <w:r>
+              <w:rPr>
+                <w:i/>
+                <w:color w:val="000000"/>
+                <w:sz w:val="24"/>
+                <w:szCs w:val="24"/>
+                <w:highlight w:val="yellow"/>
+              </w:rPr>
+              <w:t>quiz</w:t>
+            </w:r>
+            <w:r>
+              <w:rPr>
+                <w:i/>
+                <w:color w:val="000000"/>
+                <w:sz w:val="24"/>
+                <w:szCs w:val="24"/>
+                <w:highlight w:val="yellow"/>
+              </w:rPr>
+              <w:t xml:space="preserve"> app can read to produce the requested results from that microservice. </w:t>
+            </w:r>
+            <w:bookmarkStart w:id="1" w:name="_GoBack"/>
+            <w:bookmarkEnd w:id="1"/>
           </w:p>
         </w:tc>
       </w:tr>
@@ -1544,15 +1580,7 @@
           <w:sz w:val="24"/>
           <w:szCs w:val="24"/>
         </w:rPr>
-        <w:t xml:space="preserve">partner’s individual </w:t>
-      </w:r>
-      <w:r>
-        <w:rPr>
-          <w:b/>
-          <w:sz w:val="24"/>
-          <w:szCs w:val="24"/>
-        </w:rPr>
-        <w:t>project</w:t>
+        <w:t>partner’s individual project</w:t>
       </w:r>
       <w:r>
         <w:rPr>
@@ -1707,6 +1735,25 @@
               </w:rPr>
               <w:t xml:space="preserve">The goal for my microservice will be to take the results from my partners application where the microservice will add up all of the correct scores based off of the quiz response and send the total score back to the application. </w:t>
             </w:r>
+            <w:r>
+              <w:rPr>
+                <w:i/>
+                <w:sz w:val="24"/>
+                <w:szCs w:val="24"/>
+                <w:highlight w:val="yellow"/>
+              </w:rPr>
+              <w:t xml:space="preserve">If two microservices are required, the other will be to provide the correct response for quiz answers if the user gets the quiz </w:t>
+            </w:r>
+            <w:r>
+              <w:rPr>
+                <w:i/>
+                <w:sz w:val="24"/>
+                <w:szCs w:val="24"/>
+                <w:highlight w:val="yellow"/>
+              </w:rPr>
+              <w:lastRenderedPageBreak/>
+              <w:t>answer wrong after each question is submitted.</w:t>
+            </w:r>
           </w:p>
         </w:tc>
       </w:tr>
@@ -1870,15 +1917,7 @@
           <w:sz w:val="24"/>
           <w:szCs w:val="24"/>
         </w:rPr>
-        <w:t xml:space="preserve">fit into your </w:t>
-      </w:r>
-      <w:r>
-        <w:rPr>
-          <w:b/>
-          <w:sz w:val="24"/>
-          <w:szCs w:val="24"/>
-        </w:rPr>
-        <w:t>individual project</w:t>
+        <w:t>fit into your individual project</w:t>
       </w:r>
       <w:r>
         <w:rPr>
@@ -1933,7 +1972,16 @@
                 <w:szCs w:val="24"/>
                 <w:highlight w:val="yellow"/>
               </w:rPr>
-              <w:t xml:space="preserve">They will be creating the random recipe microservice that can fetch a recipe from an API from one of the sources that provide free recipes and send those results back to my program. </w:t>
+              <w:t xml:space="preserve">My partner will be implementing the search for recipes based off of star rating. This can help users to see what are some recommend recipes based off of good reviews. </w:t>
+            </w:r>
+            <w:r>
+              <w:rPr>
+                <w:i/>
+                <w:sz w:val="24"/>
+                <w:szCs w:val="24"/>
+                <w:highlight w:val="yellow"/>
+              </w:rPr>
+              <w:t xml:space="preserve"> </w:t>
             </w:r>
           </w:p>
         </w:tc>
@@ -2022,14 +2070,7 @@
           <w:sz w:val="24"/>
           <w:szCs w:val="24"/>
         </w:rPr>
-        <w:t>You are responsible for satisfying all criteria listed in the Canvas rubric for</w:t>
-      </w:r>
-      <w:r>
-        <w:rPr>
-          <w:sz w:val="24"/>
-          <w:szCs w:val="24"/>
-        </w:rPr>
-        <w:t xml:space="preserve"> this assignment. You will be able to revise this assignment if you miss points.</w:t>
+        <w:t>You are responsible for satisfying all criteria listed in the Canvas rubric for this assignment. You will be able to revise this assignment if you miss points.</w:t>
       </w:r>
     </w:p>
     <w:p>

</xml_diff>